<commit_message>
project II file reading
</commit_message>
<xml_diff>
--- a/software-lab-parent/document/software-lab-II-2/proje-ii.docx
+++ b/software-lab-parent/document/software-lab-II-2/proje-ii.docx
@@ -1,6 +1,6 @@
 
 <file path=word/document.xml><?xml version="1.0" encoding="utf-8"?>
-<w:document xmlns:wpc="http://schemas.microsoft.com/office/word/2010/wordprocessingCanvas" xmlns:mc="http://schemas.openxmlformats.org/markup-compatibility/2006" xmlns:o="urn:schemas-microsoft-com:office:office" xmlns:r="http://schemas.openxmlformats.org/officeDocument/2006/relationships" xmlns:m="http://schemas.openxmlformats.org/officeDocument/2006/math" xmlns:v="urn:schemas-microsoft-com:vml" xmlns:wp14="http://schemas.microsoft.com/office/word/2010/wordprocessingDrawing" xmlns:wp="http://schemas.openxmlformats.org/drawingml/2006/wordprocessingDrawing" xmlns:w10="urn:schemas-microsoft-com:office:word" xmlns:w="http://schemas.openxmlformats.org/wordprocessingml/2006/main" xmlns:w14="http://schemas.microsoft.com/office/word/2010/wordml" xmlns:wpg="http://schemas.microsoft.com/office/word/2010/wordprocessingGroup" xmlns:wpi="http://schemas.microsoft.com/office/word/2010/wordprocessingInk" xmlns:wne="http://schemas.microsoft.com/office/word/2006/wordml" xmlns:wps="http://schemas.microsoft.com/office/word/2010/wordprocessingShape" mc:Ignorable="w14 wp14">
+<w:document xmlns:ve="http://schemas.openxmlformats.org/markup-compatibility/2006" xmlns:o="urn:schemas-microsoft-com:office:office" xmlns:r="http://schemas.openxmlformats.org/officeDocument/2006/relationships" xmlns:m="http://schemas.openxmlformats.org/officeDocument/2006/math" xmlns:v="urn:schemas-microsoft-com:vml" xmlns:wp="http://schemas.openxmlformats.org/drawingml/2006/wordprocessingDrawing" xmlns:w10="urn:schemas-microsoft-com:office:word" xmlns:w="http://schemas.openxmlformats.org/wordprocessingml/2006/main" xmlns:wne="http://schemas.microsoft.com/office/word/2006/wordml">
   <w:body>
     <w:p>
       <w:pPr>
@@ -79,78 +79,13 @@
           <w:sz w:val="32"/>
           <w:szCs w:val="32"/>
         </w:rPr>
-        <mc:AlternateContent>
-          <mc:Choice Requires="wps">
-            <w:drawing>
-              <wp:anchor distT="0" distB="0" distL="114300" distR="114300" simplePos="0" relativeHeight="251660288" behindDoc="0" locked="0" layoutInCell="1" allowOverlap="1">
-                <wp:simplePos x="0" y="0"/>
-                <wp:positionH relativeFrom="column">
-                  <wp:posOffset>190500</wp:posOffset>
-                </wp:positionH>
-                <wp:positionV relativeFrom="paragraph">
-                  <wp:posOffset>177800</wp:posOffset>
-                </wp:positionV>
-                <wp:extent cx="5400675" cy="0"/>
-                <wp:effectExtent l="13970" t="5080" r="5080" b="13970"/>
-                <wp:wrapNone/>
-                <wp:docPr id="1" name="AutoShape 2"/>
-                <wp:cNvGraphicFramePr>
-                  <a:graphicFrameLocks xmlns:a="http://schemas.openxmlformats.org/drawingml/2006/main"/>
-                </wp:cNvGraphicFramePr>
-                <a:graphic xmlns:a="http://schemas.openxmlformats.org/drawingml/2006/main">
-                  <a:graphicData uri="http://schemas.microsoft.com/office/word/2010/wordprocessingShape">
-                    <wps:wsp>
-                      <wps:cNvCnPr>
-                        <a:cxnSpLocks noChangeShapeType="1"/>
-                      </wps:cNvCnPr>
-                      <wps:spPr bwMode="auto">
-                        <a:xfrm>
-                          <a:off x="0" y="0"/>
-                          <a:ext cx="5400675" cy="0"/>
-                        </a:xfrm>
-                        <a:prstGeom prst="straightConnector1">
-                          <a:avLst/>
-                        </a:prstGeom>
-                        <a:noFill/>
-                        <a:ln w="9525">
-                          <a:solidFill>
-                            <a:srgbClr val="000000"/>
-                          </a:solidFill>
-                          <a:round/>
-                          <a:headEnd/>
-                          <a:tailEnd/>
-                        </a:ln>
-                        <a:extLst>
-                          <a:ext uri="{909E8E84-426E-40DD-AFC4-6F175D3DCCD1}">
-                            <a14:hiddenFill xmlns:a14="http://schemas.microsoft.com/office/drawing/2010/main">
-                              <a:noFill/>
-                            </a14:hiddenFill>
-                          </a:ext>
-                        </a:extLst>
-                      </wps:spPr>
-                      <wps:bodyPr/>
-                    </wps:wsp>
-                  </a:graphicData>
-                </a:graphic>
-                <wp14:sizeRelH relativeFrom="page">
-                  <wp14:pctWidth>0</wp14:pctWidth>
-                </wp14:sizeRelH>
-                <wp14:sizeRelV relativeFrom="page">
-                  <wp14:pctHeight>0</wp14:pctHeight>
-                </wp14:sizeRelV>
-              </wp:anchor>
-            </w:drawing>
-          </mc:Choice>
-          <mc:Fallback>
-            <w:pict>
-              <v:shapetype id="_x0000_t32" coordsize="21600,21600" o:spt="32" o:oned="t" path="m,l21600,21600e" filled="f">
-                <v:path arrowok="t" fillok="f" o:connecttype="none"/>
-                <o:lock v:ext="edit" shapetype="t"/>
-              </v:shapetype>
-              <v:shape id="AutoShape 2" o:spid="_x0000_s1026" type="#_x0000_t32" style="position:absolute;margin-left:15pt;margin-top:14pt;width:425.25pt;height:0;z-index:251660288;visibility:visible;mso-wrap-style:square;mso-width-percent:0;mso-height-percent:0;mso-wrap-distance-left:9pt;mso-wrap-distance-top:0;mso-wrap-distance-right:9pt;mso-wrap-distance-bottom:0;mso-position-horizontal:absolute;mso-position-horizontal-relative:text;mso-position-vertical:absolute;mso-position-vertical-relative:text;mso-width-percent:0;mso-height-percent:0;mso-width-relative:page;mso-height-relative:page" o:gfxdata="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"/>
-            </w:pict>
-          </mc:Fallback>
-        </mc:AlternateContent>
+        <w:pict>
+          <v:shapetype id="_x0000_t32" coordsize="21600,21600" o:spt="32" o:oned="t" path="m,l21600,21600e" filled="f">
+            <v:path arrowok="t" fillok="f" o:connecttype="none"/>
+            <o:lock v:ext="edit" shapetype="t"/>
+          </v:shapetype>
+          <v:shape id="AutoShape 2" o:spid="_x0000_s1026" type="#_x0000_t32" style="position:absolute;left:0;text-align:left;margin-left:15pt;margin-top:14pt;width:425.25pt;height:0;z-index:251660288;visibility:visible" o:gfxdata="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"/>
+        </w:pict>
       </w:r>
     </w:p>
     <w:p>
@@ -226,6 +161,7 @@
         </w:rPr>
         <w:t xml:space="preserve"> </w:t>
       </w:r>
+      <w:proofErr w:type="spellStart"/>
       <w:r>
         <w:rPr>
           <w:rFonts w:eastAsiaTheme="minorHAnsi" w:cs="Times New Roman"/>
@@ -233,7 +169,17 @@
           <w:sz w:val="24"/>
           <w:szCs w:val="24"/>
         </w:rPr>
-        <w:t xml:space="preserve">Multi </w:t>
+        <w:t>Multi</w:t>
+      </w:r>
+      <w:proofErr w:type="spellEnd"/>
+      <w:r>
+        <w:rPr>
+          <w:rFonts w:eastAsiaTheme="minorHAnsi" w:cs="Times New Roman"/>
+          <w:b/>
+          <w:sz w:val="24"/>
+          <w:szCs w:val="24"/>
+        </w:rPr>
+        <w:t xml:space="preserve"> </w:t>
       </w:r>
       <w:proofErr w:type="spellStart"/>
       <w:r>
@@ -298,7 +244,47 @@
           <w:sz w:val="24"/>
           <w:szCs w:val="24"/>
         </w:rPr>
-        <w:t>masaüstü uygulaması olarak geliştirilecektir. Nesneye yönelik programlama ile geliştirmeniz istenmektedir. Kullanılabilecek diller: C++, C#  ve Java</w:t>
+        <w:t>masaüstü uygulaması olarak geliştirilecektir. Nesneye yönelik programlama ile geliştirmeniz istenmektedir. Kullanılabilecek diller: C++, C#</w:t>
+      </w:r>
+      <w:r>
+        <w:rPr>
+          <w:rFonts w:eastAsia="Calibri" w:cs="Times New Roman"/>
+          <w:b/>
+          <w:sz w:val="24"/>
+          <w:szCs w:val="24"/>
+        </w:rPr>
+        <w:t xml:space="preserve">, </w:t>
+      </w:r>
+      <w:proofErr w:type="spellStart"/>
+      <w:proofErr w:type="gramStart"/>
+      <w:r>
+        <w:rPr>
+          <w:rFonts w:eastAsia="Calibri" w:cs="Times New Roman"/>
+          <w:b/>
+          <w:sz w:val="24"/>
+          <w:szCs w:val="24"/>
+        </w:rPr>
+        <w:t>Python</w:t>
+      </w:r>
+      <w:proofErr w:type="spellEnd"/>
+      <w:r>
+        <w:rPr>
+          <w:rFonts w:eastAsia="Calibri" w:cs="Times New Roman"/>
+          <w:b/>
+          <w:sz w:val="24"/>
+          <w:szCs w:val="24"/>
+        </w:rPr>
+        <w:t xml:space="preserve">  ve</w:t>
+      </w:r>
+      <w:proofErr w:type="gramEnd"/>
+      <w:r>
+        <w:rPr>
+          <w:rFonts w:eastAsia="Calibri" w:cs="Times New Roman"/>
+          <w:b/>
+          <w:sz w:val="24"/>
+          <w:szCs w:val="24"/>
+        </w:rPr>
+        <w:t xml:space="preserve"> Java</w:t>
       </w:r>
       <w:r>
         <w:rPr>
@@ -399,7 +385,7 @@
         </w:rPr>
         <w:t xml:space="preserve">Proje ile alakalı sorularınız için </w:t>
       </w:r>
-      <w:hyperlink r:id="rId6" w:history="1">
+      <w:hyperlink r:id="rId5" w:history="1">
         <w:r>
           <w:rPr>
             <w:rStyle w:val="Kpr"/>
@@ -431,7 +417,7 @@
         </w:rPr>
         <w:t xml:space="preserve">ve </w:t>
       </w:r>
-      <w:hyperlink r:id="rId7" w:history="1">
+      <w:hyperlink r:id="rId6" w:history="1">
         <w:r>
           <w:rPr>
             <w:rStyle w:val="Kpr"/>
@@ -540,12 +526,21 @@
         </w:rPr>
         <w:t xml:space="preserve"> yapısını kullanarak size verilen veri seti üzerinden karar ağacı oluşturmanız istenmektedir. Karar ağacı oluşturma aşamasında C4.5 algoritması kullanılacaktır. </w:t>
       </w:r>
-      <w:r>
-        <w:rPr>
-          <w:sz w:val="24"/>
-          <w:szCs w:val="24"/>
-        </w:rPr>
-        <w:t xml:space="preserve">Multi </w:t>
+      <w:proofErr w:type="spellStart"/>
+      <w:r>
+        <w:rPr>
+          <w:sz w:val="24"/>
+          <w:szCs w:val="24"/>
+        </w:rPr>
+        <w:t>Multi</w:t>
+      </w:r>
+      <w:proofErr w:type="spellEnd"/>
+      <w:r>
+        <w:rPr>
+          <w:sz w:val="24"/>
+          <w:szCs w:val="24"/>
+        </w:rPr>
+        <w:t xml:space="preserve"> </w:t>
       </w:r>
       <w:proofErr w:type="spellStart"/>
       <w:r>
@@ -605,23 +600,7 @@
           <w:sz w:val="24"/>
           <w:szCs w:val="24"/>
         </w:rPr>
-        <w:t xml:space="preserve"> kullanarak </w:t>
-      </w:r>
-      <w:proofErr w:type="gramStart"/>
-      <w:r>
-        <w:rPr>
-          <w:sz w:val="24"/>
-          <w:szCs w:val="24"/>
-        </w:rPr>
-        <w:t>işlem</w:t>
-      </w:r>
-      <w:proofErr w:type="gramEnd"/>
-      <w:r>
-        <w:rPr>
-          <w:sz w:val="24"/>
-          <w:szCs w:val="24"/>
-        </w:rPr>
-        <w:t xml:space="preserve"> yapmanız istenmektedir. Elde edilecek en iyi bölümleme durumu size alt seviyede oluşacak düğüm sayısını verecektir.</w:t>
+        <w:t xml:space="preserve"> kullanarak işlem yapmanız istenmektedir. Elde edilecek en iyi bölümleme durumu size alt seviyede oluşacak düğüm sayısını verecektir.</w:t>
       </w:r>
       <w:r>
         <w:rPr>
@@ -705,21 +684,14 @@
           <w:sz w:val="24"/>
           <w:szCs w:val="24"/>
         </w:rPr>
-        <w:t xml:space="preserve"> Veri setinde</w:t>
-      </w:r>
-      <w:r>
-        <w:rPr>
-          <w:sz w:val="24"/>
-          <w:szCs w:val="24"/>
-        </w:rPr>
-        <w:t xml:space="preserve"> 0</w:t>
-      </w:r>
-      <w:r>
-        <w:rPr>
-          <w:sz w:val="24"/>
-          <w:szCs w:val="24"/>
-        </w:rPr>
-        <w:t xml:space="preserve">-100 </w:t>
+        <w:t xml:space="preserve"> </w:t>
+      </w:r>
+      <w:r>
+        <w:rPr>
+          <w:sz w:val="24"/>
+          <w:szCs w:val="24"/>
+        </w:rPr>
+        <w:t xml:space="preserve">Veri setinde 3 özellik bulunmaktadır. Bu özelliklerden birincisi 30 ile 83 </w:t>
       </w:r>
       <w:proofErr w:type="gramStart"/>
       <w:r>
@@ -735,14 +707,143 @@
           <w:sz w:val="24"/>
           <w:szCs w:val="24"/>
         </w:rPr>
-        <w:t xml:space="preserve"> değerler alabilen x özelliği olduğunu kabul edelim. </w:t>
-      </w:r>
-      <w:r>
-        <w:rPr>
-          <w:sz w:val="24"/>
-          <w:szCs w:val="24"/>
-        </w:rPr>
-        <w:t xml:space="preserve">Veri aralıklarını sırasıyla 10, 20 ve 50 olacak şekilde bölerek en fazla kazancı sağlayan aralığı elde etmeniz gerekmektedir. Kazanç hesabı </w:t>
+        <w:t xml:space="preserve"> değer almaktadır; ikincisi 58 ile 69 aralığında değer almaktadır; üçüncüsü 0 ile 52 aralığında değer almaktadır. Bölümleme işlemi ilk özellik 50-60-70 için, ikincisi 62-63-64 için ve üçüncüsü 5-10-19 için bölümlenecektir. Örnek olarak ilk özellikte 50 değeri için yapılacak bölümleme &lt;50 ve &gt;=50 olarak yapılacaktır.</w:t>
+      </w:r>
+    </w:p>
+    <w:p>
+      <w:pPr>
+        <w:jc w:val="both"/>
+        <w:rPr>
+          <w:sz w:val="24"/>
+          <w:szCs w:val="24"/>
+        </w:rPr>
+      </w:pPr>
+      <w:r>
+        <w:rPr>
+          <w:b/>
+          <w:sz w:val="24"/>
+          <w:szCs w:val="24"/>
+        </w:rPr>
+        <w:t>Karar Ağacındaki Düğüm Sayısı</w:t>
+      </w:r>
+      <w:r>
+        <w:rPr>
+          <w:b/>
+          <w:sz w:val="24"/>
+          <w:szCs w:val="24"/>
+        </w:rPr>
+        <w:t xml:space="preserve">: </w:t>
+      </w:r>
+      <w:r>
+        <w:rPr>
+          <w:sz w:val="24"/>
+          <w:szCs w:val="24"/>
+        </w:rPr>
+        <w:t xml:space="preserve">Yani </w:t>
+      </w:r>
+      <w:r>
+        <w:rPr>
+          <w:sz w:val="24"/>
+          <w:szCs w:val="24"/>
+        </w:rPr>
+        <w:t xml:space="preserve">sizden </w:t>
+      </w:r>
+      <w:proofErr w:type="spellStart"/>
+      <w:r>
+        <w:rPr>
+          <w:sz w:val="24"/>
+          <w:szCs w:val="24"/>
+        </w:rPr>
+        <w:t>binary</w:t>
+      </w:r>
+      <w:proofErr w:type="spellEnd"/>
+      <w:r>
+        <w:rPr>
+          <w:sz w:val="24"/>
+          <w:szCs w:val="24"/>
+        </w:rPr>
+        <w:t xml:space="preserve"> </w:t>
+      </w:r>
+      <w:proofErr w:type="spellStart"/>
+      <w:r>
+        <w:rPr>
+          <w:sz w:val="24"/>
+          <w:szCs w:val="24"/>
+        </w:rPr>
+        <w:t>tree</w:t>
+      </w:r>
+      <w:proofErr w:type="spellEnd"/>
+      <w:r>
+        <w:rPr>
+          <w:sz w:val="24"/>
+          <w:szCs w:val="24"/>
+        </w:rPr>
+        <w:t xml:space="preserve"> oluşturmanız istenmektedir</w:t>
+      </w:r>
+      <w:r>
+        <w:rPr>
+          <w:sz w:val="24"/>
+          <w:szCs w:val="24"/>
+        </w:rPr>
+        <w:t xml:space="preserve">. Daha sonra bu </w:t>
+      </w:r>
+      <w:r>
+        <w:rPr>
+          <w:sz w:val="24"/>
+          <w:szCs w:val="24"/>
+        </w:rPr>
+        <w:t>iki</w:t>
+      </w:r>
+      <w:r>
+        <w:rPr>
+          <w:sz w:val="24"/>
+          <w:szCs w:val="24"/>
+        </w:rPr>
+        <w:t xml:space="preserve"> dal için veri setinde bulunan diğer bir özelliği ağaca eklemek için oluşan </w:t>
+      </w:r>
+      <w:r>
+        <w:rPr>
+          <w:sz w:val="24"/>
+          <w:szCs w:val="24"/>
+        </w:rPr>
+        <w:t>iki</w:t>
+      </w:r>
+      <w:r>
+        <w:rPr>
+          <w:sz w:val="24"/>
+          <w:szCs w:val="24"/>
+        </w:rPr>
+        <w:t xml:space="preserve"> düğüme ait </w:t>
+      </w:r>
+      <w:r>
+        <w:rPr>
+          <w:sz w:val="24"/>
+          <w:szCs w:val="24"/>
+        </w:rPr>
+        <w:t>iki</w:t>
+      </w:r>
+      <w:r>
+        <w:rPr>
+          <w:sz w:val="24"/>
+          <w:szCs w:val="24"/>
+        </w:rPr>
+        <w:t xml:space="preserve"> </w:t>
+      </w:r>
+      <w:proofErr w:type="spellStart"/>
+      <w:r>
+        <w:rPr>
+          <w:sz w:val="24"/>
+          <w:szCs w:val="24"/>
+        </w:rPr>
+        <w:t>thread</w:t>
+      </w:r>
+      <w:proofErr w:type="spellEnd"/>
+      <w:r>
+        <w:rPr>
+          <w:sz w:val="24"/>
+          <w:szCs w:val="24"/>
+        </w:rPr>
+        <w:t xml:space="preserve"> çalıştırılacaktır. Veri setinde yer alan tüm özellikler ağaca yerleştirilene kadar bu işlem devam edecektir. Ağacın her seviyesinde yer alacak özelliği seçerken yine </w:t>
       </w:r>
       <w:proofErr w:type="spellStart"/>
       <w:r>
@@ -758,201 +859,63 @@
           <w:sz w:val="24"/>
           <w:szCs w:val="24"/>
         </w:rPr>
-        <w:t xml:space="preserve"> değerine göre yapılacaktır. Burada 10, 20 ve 50 </w:t>
-      </w:r>
+        <w:t xml:space="preserve"> hesabı yapmanız gerekmektedir. </w:t>
+      </w:r>
+    </w:p>
+    <w:p>
+      <w:pPr>
+        <w:jc w:val="both"/>
+        <w:rPr>
+          <w:b/>
+          <w:sz w:val="24"/>
+          <w:szCs w:val="24"/>
+        </w:rPr>
+      </w:pPr>
+      <w:r>
+        <w:rPr>
+          <w:b/>
+          <w:sz w:val="24"/>
+          <w:szCs w:val="24"/>
+        </w:rPr>
+        <w:t>NOT:</w:t>
+      </w:r>
+      <w:r>
+        <w:rPr>
+          <w:b/>
+          <w:sz w:val="24"/>
+          <w:szCs w:val="24"/>
+        </w:rPr>
+        <w:t xml:space="preserve"> Kullanılacak veri seti “</w:t>
+      </w:r>
+      <w:proofErr w:type="spellStart"/>
       <w:proofErr w:type="gramStart"/>
       <w:r>
         <w:rPr>
-          <w:sz w:val="24"/>
-          <w:szCs w:val="24"/>
-        </w:rPr>
-        <w:t>aralıkları</w:t>
-      </w:r>
-      <w:proofErr w:type="gramEnd"/>
-      <w:r>
-        <w:rPr>
-          <w:sz w:val="24"/>
-          <w:szCs w:val="24"/>
-        </w:rPr>
-        <w:t xml:space="preserve"> için üç </w:t>
-      </w:r>
-      <w:proofErr w:type="spellStart"/>
-      <w:r>
-        <w:rPr>
-          <w:sz w:val="24"/>
-          <w:szCs w:val="24"/>
-        </w:rPr>
-        <w:t>thread</w:t>
-      </w:r>
-      <w:proofErr w:type="spellEnd"/>
-      <w:r>
-        <w:rPr>
-          <w:sz w:val="24"/>
-          <w:szCs w:val="24"/>
-        </w:rPr>
-        <w:t xml:space="preserve"> oluşturmanız ve eş zamanlı </w:t>
-      </w:r>
-      <w:proofErr w:type="spellStart"/>
-      <w:r>
-        <w:rPr>
-          <w:sz w:val="24"/>
-          <w:szCs w:val="24"/>
-        </w:rPr>
-        <w:t>entropi</w:t>
-      </w:r>
-      <w:proofErr w:type="spellEnd"/>
-      <w:r>
-        <w:rPr>
-          <w:sz w:val="24"/>
-          <w:szCs w:val="24"/>
-        </w:rPr>
-        <w:t xml:space="preserve"> hesabı yapmanız gerekmektedir. </w:t>
-      </w:r>
-    </w:p>
-    <w:p>
-      <w:pPr>
-        <w:jc w:val="both"/>
-        <w:rPr>
-          <w:sz w:val="24"/>
-          <w:szCs w:val="24"/>
-        </w:rPr>
-      </w:pPr>
-      <w:r>
-        <w:rPr>
-          <w:b/>
-          <w:sz w:val="24"/>
-          <w:szCs w:val="24"/>
-        </w:rPr>
-        <w:t xml:space="preserve">Karar Ağacındaki Düğüm Sayısı: </w:t>
-      </w:r>
-      <w:r>
-        <w:rPr>
-          <w:b/>
-          <w:sz w:val="24"/>
-          <w:szCs w:val="24"/>
-        </w:rPr>
-        <w:t xml:space="preserve"> </w:t>
-      </w:r>
-      <w:r>
-        <w:rPr>
-          <w:sz w:val="24"/>
-          <w:szCs w:val="24"/>
-        </w:rPr>
-        <w:t>En iyi bölümleme sonucunda kazancı en yüksek aralık değerinin 20 oluğunu kabul edersek alt düğümün dalları şu şekilde olacaktır; x&lt;</w:t>
-      </w:r>
-      <w:proofErr w:type="gramStart"/>
-      <w:r>
-        <w:rPr>
-          <w:sz w:val="24"/>
-          <w:szCs w:val="24"/>
-        </w:rPr>
-        <w:t>20</w:t>
-      </w:r>
-      <w:r>
-        <w:rPr>
-          <w:sz w:val="24"/>
-          <w:szCs w:val="24"/>
-        </w:rPr>
-        <w:t xml:space="preserve"> </w:t>
-      </w:r>
-      <w:r>
-        <w:rPr>
-          <w:sz w:val="24"/>
-          <w:szCs w:val="24"/>
-        </w:rPr>
-        <w:t>, 20</w:t>
-      </w:r>
-      <w:proofErr w:type="gramEnd"/>
-      <w:r>
-        <w:rPr>
-          <w:sz w:val="24"/>
-          <w:szCs w:val="24"/>
-        </w:rPr>
-        <w:t>≤x&lt;40 , 40≤x&lt;60 , 60≤x&lt;80 ve 80≤x&lt;100</w:t>
-      </w:r>
-      <w:r>
-        <w:rPr>
-          <w:sz w:val="24"/>
-          <w:szCs w:val="24"/>
-        </w:rPr>
-        <w:t xml:space="preserve">. Daha sonra bu beş dal için veri setinde bulunan diğer bir özelliği ağaca eklemek için oluşan beş düğüme ait beş </w:t>
-      </w:r>
-      <w:proofErr w:type="spellStart"/>
-      <w:r>
-        <w:rPr>
-          <w:sz w:val="24"/>
-          <w:szCs w:val="24"/>
-        </w:rPr>
-        <w:t>thread</w:t>
-      </w:r>
-      <w:proofErr w:type="spellEnd"/>
-      <w:r>
-        <w:rPr>
-          <w:sz w:val="24"/>
-          <w:szCs w:val="24"/>
-        </w:rPr>
-        <w:t xml:space="preserve"> çalıştırılacaktır. Veri setinde yer alan tüm özellikler ağaca yerleştirilene kadar bu işlem devam edecektir. Ağacın her seviyesinde yer alacak özelliği seçerken yine </w:t>
-      </w:r>
-      <w:proofErr w:type="spellStart"/>
-      <w:r>
-        <w:rPr>
-          <w:sz w:val="24"/>
-          <w:szCs w:val="24"/>
-        </w:rPr>
-        <w:t>entropi</w:t>
-      </w:r>
-      <w:proofErr w:type="spellEnd"/>
-      <w:r>
-        <w:rPr>
-          <w:sz w:val="24"/>
-          <w:szCs w:val="24"/>
-        </w:rPr>
-        <w:t xml:space="preserve"> hesabı yapmanız gerekmektedir. </w:t>
-      </w:r>
-    </w:p>
-    <w:p>
-      <w:pPr>
-        <w:jc w:val="both"/>
-        <w:rPr>
-          <w:b/>
-          <w:sz w:val="24"/>
-          <w:szCs w:val="24"/>
-        </w:rPr>
-      </w:pPr>
-      <w:r>
-        <w:rPr>
-          <w:b/>
-          <w:sz w:val="24"/>
-          <w:szCs w:val="24"/>
-        </w:rPr>
-        <w:lastRenderedPageBreak/>
-        <w:t>NOT:</w:t>
-      </w:r>
-      <w:r>
-        <w:rPr>
-          <w:b/>
-          <w:sz w:val="24"/>
-          <w:szCs w:val="24"/>
-        </w:rPr>
-        <w:t xml:space="preserve"> Kullanılacak veri seti “</w:t>
-      </w:r>
-      <w:proofErr w:type="gramStart"/>
-      <w:r>
-        <w:rPr>
           <w:b/>
           <w:sz w:val="24"/>
           <w:szCs w:val="24"/>
         </w:rPr>
         <w:t>haberman</w:t>
       </w:r>
-      <w:r>
-        <w:rPr>
-          <w:b/>
-          <w:sz w:val="24"/>
-          <w:szCs w:val="24"/>
-        </w:rPr>
-        <w:t>.txt</w:t>
-      </w:r>
+      <w:proofErr w:type="spellEnd"/>
+      <w:r>
+        <w:rPr>
+          <w:b/>
+          <w:sz w:val="24"/>
+          <w:szCs w:val="24"/>
+        </w:rPr>
+        <w:t>.</w:t>
+      </w:r>
+      <w:proofErr w:type="spellStart"/>
+      <w:r>
+        <w:rPr>
+          <w:b/>
+          <w:sz w:val="24"/>
+          <w:szCs w:val="24"/>
+        </w:rPr>
+        <w:t>txt</w:t>
+      </w:r>
+      <w:proofErr w:type="spellEnd"/>
       <w:proofErr w:type="gramEnd"/>
       <w:r>
         <w:rPr>
@@ -1033,6 +996,7 @@
           <w:sz w:val="28"/>
           <w:szCs w:val="28"/>
         </w:rPr>
+        <w:lastRenderedPageBreak/>
         <w:t>Proje Değerlendirme Yönergesi Açıklamalar</w:t>
       </w:r>
     </w:p>
@@ -1569,13 +1533,23 @@
           <w:color w:val="000000"/>
         </w:rPr>
       </w:pPr>
-      <w:r>
-        <w:rPr>
-          <w:rFonts w:ascii="Times New Roman" w:eastAsia="Times New Roman" w:hAnsi="Times New Roman" w:cs="Times New Roman"/>
-          <w:b/>
-          <w:color w:val="000000"/>
-        </w:rPr>
-        <w:t xml:space="preserve">Report </w:t>
+      <w:proofErr w:type="spellStart"/>
+      <w:r>
+        <w:rPr>
+          <w:rFonts w:ascii="Times New Roman" w:eastAsia="Times New Roman" w:hAnsi="Times New Roman" w:cs="Times New Roman"/>
+          <w:b/>
+          <w:color w:val="000000"/>
+        </w:rPr>
+        <w:t>Report</w:t>
+      </w:r>
+      <w:proofErr w:type="spellEnd"/>
+      <w:r>
+        <w:rPr>
+          <w:rFonts w:ascii="Times New Roman" w:eastAsia="Times New Roman" w:hAnsi="Times New Roman" w:cs="Times New Roman"/>
+          <w:b/>
+          <w:color w:val="000000"/>
+        </w:rPr>
+        <w:t xml:space="preserve"> </w:t>
       </w:r>
       <w:proofErr w:type="spellStart"/>
       <w:r>
@@ -2030,7 +2004,23 @@
           <w:rFonts w:ascii="Times New Roman" w:eastAsia="Times New Roman" w:hAnsi="Times New Roman" w:cs="Times New Roman"/>
           <w:color w:val="000000"/>
         </w:rPr>
-        <w:t xml:space="preserve">, K. A. (1997). Knowledge </w:t>
+        <w:t xml:space="preserve">, K. A. (1997). </w:t>
+      </w:r>
+      <w:proofErr w:type="spellStart"/>
+      <w:r>
+        <w:rPr>
+          <w:rFonts w:ascii="Times New Roman" w:eastAsia="Times New Roman" w:hAnsi="Times New Roman" w:cs="Times New Roman"/>
+          <w:color w:val="000000"/>
+        </w:rPr>
+        <w:t>Knowledge</w:t>
+      </w:r>
+      <w:proofErr w:type="spellEnd"/>
+      <w:r>
+        <w:rPr>
+          <w:rFonts w:ascii="Times New Roman" w:eastAsia="Times New Roman" w:hAnsi="Times New Roman" w:cs="Times New Roman"/>
+          <w:color w:val="000000"/>
+        </w:rPr>
+        <w:t xml:space="preserve"> </w:t>
       </w:r>
       <w:proofErr w:type="spellStart"/>
       <w:r>
@@ -2666,7 +2656,6 @@
           <w:b/>
           <w:color w:val="000000"/>
         </w:rPr>
-        <w:lastRenderedPageBreak/>
         <w:t>Article</w:t>
       </w:r>
       <w:proofErr w:type="spellEnd"/>
@@ -2727,6 +2716,7 @@
           <w:rFonts w:ascii="Times New Roman" w:eastAsia="Times New Roman" w:hAnsi="Times New Roman" w:cs="Times New Roman"/>
           <w:color w:val="000000"/>
         </w:rPr>
+        <w:lastRenderedPageBreak/>
         <w:t>Caloyianis</w:t>
       </w:r>
       <w:proofErr w:type="spellEnd"/>
@@ -2850,7 +2840,7 @@
           <w:color w:val="000000"/>
         </w:rPr>
       </w:pPr>
-      <w:hyperlink r:id="rId8" w:history="1">
+      <w:hyperlink r:id="rId7" w:history="1">
         <w:r>
           <w:rPr>
             <w:rStyle w:val="Kpr"/>
@@ -3045,7 +3035,7 @@
 </file>
 
 <file path=word/numbering.xml><?xml version="1.0" encoding="utf-8"?>
-<w:numbering xmlns:wpc="http://schemas.microsoft.com/office/word/2010/wordprocessingCanvas" xmlns:mc="http://schemas.openxmlformats.org/markup-compatibility/2006" xmlns:o="urn:schemas-microsoft-com:office:office" xmlns:r="http://schemas.openxmlformats.org/officeDocument/2006/relationships" xmlns:m="http://schemas.openxmlformats.org/officeDocument/2006/math" xmlns:v="urn:schemas-microsoft-com:vml" xmlns:wp14="http://schemas.microsoft.com/office/word/2010/wordprocessingDrawing" xmlns:wp="http://schemas.openxmlformats.org/drawingml/2006/wordprocessingDrawing" xmlns:w10="urn:schemas-microsoft-com:office:word" xmlns:w="http://schemas.openxmlformats.org/wordprocessingml/2006/main" xmlns:w14="http://schemas.microsoft.com/office/word/2010/wordml" xmlns:wpg="http://schemas.microsoft.com/office/word/2010/wordprocessingGroup" xmlns:wpi="http://schemas.microsoft.com/office/word/2010/wordprocessingInk" xmlns:wne="http://schemas.microsoft.com/office/word/2006/wordml" xmlns:wps="http://schemas.microsoft.com/office/word/2010/wordprocessingShape" mc:Ignorable="w14 wp14">
+<w:numbering xmlns:ve="http://schemas.openxmlformats.org/markup-compatibility/2006" xmlns:o="urn:schemas-microsoft-com:office:office" xmlns:r="http://schemas.openxmlformats.org/officeDocument/2006/relationships" xmlns:m="http://schemas.openxmlformats.org/officeDocument/2006/math" xmlns:v="urn:schemas-microsoft-com:vml" xmlns:wp="http://schemas.openxmlformats.org/drawingml/2006/wordprocessingDrawing" xmlns:w10="urn:schemas-microsoft-com:office:word" xmlns:w="http://schemas.openxmlformats.org/wordprocessingml/2006/main" xmlns:wne="http://schemas.microsoft.com/office/word/2006/wordml">
   <w:abstractNum w:abstractNumId="0">
     <w:nsid w:val="01251CD5"/>
     <w:multiLevelType w:val="hybridMultilevel"/>
@@ -4291,7 +4281,7 @@
 </file>
 
 <file path=word/styles.xml><?xml version="1.0" encoding="utf-8"?>
-<w:styles xmlns:mc="http://schemas.openxmlformats.org/markup-compatibility/2006" xmlns:r="http://schemas.openxmlformats.org/officeDocument/2006/relationships" xmlns:w="http://schemas.openxmlformats.org/wordprocessingml/2006/main" xmlns:w14="http://schemas.microsoft.com/office/word/2010/wordml" mc:Ignorable="w14">
+<w:styles xmlns:r="http://schemas.openxmlformats.org/officeDocument/2006/relationships" xmlns:w="http://schemas.openxmlformats.org/wordprocessingml/2006/main">
   <w:docDefaults>
     <w:rPrDefault>
       <w:rPr>
@@ -4449,6 +4439,7 @@
   <w:style w:type="paragraph" w:default="1" w:styleId="Normal">
     <w:name w:val="Normal"/>
     <w:qFormat/>
+    <w:rsid w:val="00D027DA"/>
   </w:style>
   <w:style w:type="paragraph" w:styleId="Balk1">
     <w:name w:val="heading 1"/>
@@ -4508,6 +4499,7 @@
     <w:uiPriority w:val="99"/>
     <w:semiHidden/>
     <w:unhideWhenUsed/>
+    <w:qFormat/>
     <w:tblPr>
       <w:tblInd w:w="0" w:type="dxa"/>
       <w:tblCellMar>
@@ -4669,7 +4661,6 @@
       <w:lang w:eastAsia="en-US"/>
     </w:rPr>
     <w:tblPr>
-      <w:tblInd w:w="0" w:type="nil"/>
       <w:tblBorders>
         <w:top w:val="single" w:sz="4" w:space="0" w:color="auto"/>
         <w:left w:val="single" w:sz="4" w:space="0" w:color="auto"/>
@@ -4678,6 +4669,12 @@
         <w:insideH w:val="single" w:sz="4" w:space="0" w:color="auto"/>
         <w:insideV w:val="single" w:sz="4" w:space="0" w:color="auto"/>
       </w:tblBorders>
+      <w:tblCellMar>
+        <w:top w:w="0" w:type="dxa"/>
+        <w:left w:w="108" w:type="dxa"/>
+        <w:bottom w:w="0" w:type="dxa"/>
+        <w:right w:w="108" w:type="dxa"/>
+      </w:tblCellMar>
     </w:tblPr>
   </w:style>
 </w:styles>

</xml_diff>